<commit_message>
Add more detail in document
</commit_message>
<xml_diff>
--- a/Capstone_Stage1.docx
+++ b/Capstone_Stage1.docx
@@ -266,33 +266,15 @@
             <w:pStyle w:val="normal0"/>
             <w:ind w:left="720"/>
           </w:pPr>
-          <w:hyperlink w:anchor="_Screen_4" w:history="1">
+          <w:hyperlink w:anchor="_Screen_4">
             <w:r>
               <w:rPr>
-                <w:rStyle w:val="Hyperlink"/>
+                <w:color w:val="1155CC"/>
+                <w:u w:val="single"/>
               </w:rPr>
-              <w:t>Scree</w:t>
-            </w:r>
-            <w:r>
-              <w:rPr>
-                <w:rStyle w:val="Hyperlink"/>
-              </w:rPr>
-              <w:t>n</w:t>
-            </w:r>
-            <w:r>
-              <w:rPr>
-                <w:rStyle w:val="Hyperlink"/>
-              </w:rPr>
-              <w:t xml:space="preserve"> 4</w:t>
+              <w:t xml:space="preserve">Screen 4  </w:t>
             </w:r>
           </w:hyperlink>
-          <w:r>
-            <w:rPr>
-              <w:color w:val="1155CC"/>
-              <w:u w:val="single"/>
-            </w:rPr>
-            <w:t xml:space="preserve"> </w:t>
-          </w:r>
         </w:p>
         <w:p>
           <w:pPr>
@@ -308,12 +290,6 @@
               <w:t xml:space="preserve">Screen 5   </w:t>
             </w:r>
           </w:hyperlink>
-        </w:p>
-        <w:p>
-          <w:pPr>
-            <w:pStyle w:val="normal0"/>
-            <w:ind w:left="720"/>
-          </w:pPr>
         </w:p>
         <w:p>
           <w:pPr>
@@ -471,10 +447,6 @@
           <w:pPr>
             <w:pStyle w:val="normal0"/>
             <w:ind w:left="720"/>
-            <w:rPr>
-              <w:color w:val="1155CC"/>
-              <w:u w:val="single"/>
-            </w:rPr>
           </w:pPr>
           <w:hyperlink w:anchor="_fdmohs7hes">
             <w:r>
@@ -483,6 +455,13 @@
                 <w:u w:val="single"/>
               </w:rPr>
               <w:t>Task 3:</w:t>
+            </w:r>
+            <w:r>
+              <w:rPr>
+                <w:color w:val="1155CC"/>
+                <w:u w:val="single"/>
+              </w:rPr>
+              <w:t xml:space="preserve"> </w:t>
             </w:r>
             <w:r>
               <w:rPr>
@@ -498,6 +477,38 @@
               <w:t xml:space="preserve"> </w:t>
             </w:r>
           </w:hyperlink>
+        </w:p>
+        <w:p>
+          <w:pPr>
+            <w:pStyle w:val="normal0"/>
+            <w:ind w:left="720"/>
+            <w:rPr>
+              <w:color w:val="1155CC"/>
+              <w:u w:val="single"/>
+            </w:rPr>
+          </w:pPr>
+          <w:hyperlink w:anchor="_fdmohs7hes">
+            <w:r>
+              <w:rPr>
+                <w:color w:val="1155CC"/>
+                <w:u w:val="single"/>
+              </w:rPr>
+              <w:t>Task 4: Make widgets</w:t>
+            </w:r>
+            <w:r>
+              <w:t xml:space="preserve"> </w:t>
+            </w:r>
+          </w:hyperlink>
+        </w:p>
+        <w:p>
+          <w:pPr>
+            <w:pStyle w:val="normal0"/>
+            <w:ind w:left="720"/>
+            <w:rPr>
+              <w:color w:val="1155CC"/>
+              <w:u w:val="single"/>
+            </w:rPr>
+          </w:pPr>
         </w:p>
         <w:p>
           <w:pPr>
@@ -818,19 +829,6 @@
     </w:p>
     <w:p>
       <w:pPr>
-        <w:pStyle w:val="normal0"/>
-        <w:rPr>
-          <w:color w:val="1155CC"/>
-        </w:rPr>
-      </w:pPr>
-    </w:p>
-    <w:p>
-      <w:pPr>
-        <w:pStyle w:val="normal0"/>
-      </w:pPr>
-    </w:p>
-    <w:p>
-      <w:pPr>
         <w:pStyle w:val="Heading2"/>
       </w:pPr>
       <w:bookmarkStart w:id="6" w:name="_dpcbbkx5yry" w:colFirst="0" w:colLast="0"/>
@@ -838,7 +836,6 @@
       <w:bookmarkEnd w:id="6"/>
       <w:bookmarkEnd w:id="7"/>
       <w:r>
-        <w:lastRenderedPageBreak/>
         <w:t>Screen 2</w:t>
       </w:r>
     </w:p>
@@ -931,6 +928,7 @@
         <w:rPr>
           <w:color w:val="000000" w:themeColor="text1"/>
         </w:rPr>
+        <w:lastRenderedPageBreak/>
         <w:t>Screen 3</w:t>
       </w:r>
     </w:p>
@@ -1031,7 +1029,6 @@
       <w:bookmarkStart w:id="11" w:name="_Screen_4"/>
       <w:bookmarkEnd w:id="11"/>
       <w:r>
-        <w:lastRenderedPageBreak/>
         <w:t>Screen 4</w:t>
       </w:r>
     </w:p>
@@ -1103,6 +1100,7 @@
       <w:bookmarkStart w:id="12" w:name="_Screen_5"/>
       <w:bookmarkEnd w:id="12"/>
       <w:r>
+        <w:lastRenderedPageBreak/>
         <w:t>Screen 5</w:t>
       </w:r>
     </w:p>
@@ -1157,7 +1155,6 @@
         <w:pStyle w:val="normal0"/>
       </w:pPr>
       <w:r>
-        <w:lastRenderedPageBreak/>
         <w:t>This is the widget for detail activity.</w:t>
       </w:r>
     </w:p>
@@ -1183,16 +1180,6 @@
         </w:rPr>
         <w:t>Key Considerations</w:t>
       </w:r>
-    </w:p>
-    <w:p>
-      <w:pPr>
-        <w:pStyle w:val="normal0"/>
-      </w:pPr>
-    </w:p>
-    <w:p>
-      <w:pPr>
-        <w:pStyle w:val="Heading3"/>
-      </w:pPr>
       <w:bookmarkStart w:id="13" w:name="_v8my7nhtvz0m" w:colFirst="0" w:colLast="0"/>
       <w:bookmarkEnd w:id="13"/>
     </w:p>
@@ -1231,14 +1218,32 @@
         </w:rPr>
         <w:t>A snapshot of data will be saved in database by using FAB button</w:t>
       </w:r>
-    </w:p>
-    <w:p>
-      <w:pPr>
-        <w:pStyle w:val="normal0"/>
-        <w:rPr>
-          <w:color w:val="000000" w:themeColor="text1"/>
-        </w:rPr>
-      </w:pPr>
+      <w:r>
+        <w:rPr>
+          <w:color w:val="000000" w:themeColor="text1"/>
+        </w:rPr>
+        <w:t xml:space="preserve"> </w:t>
+      </w:r>
+    </w:p>
+    <w:p>
+      <w:pPr>
+        <w:pStyle w:val="normal0"/>
+        <w:rPr>
+          <w:color w:val="000000" w:themeColor="text1"/>
+        </w:rPr>
+      </w:pPr>
+      <w:r>
+        <w:rPr>
+          <w:color w:val="000000" w:themeColor="text1"/>
+        </w:rPr>
+        <w:t>The database is SQLite used by Content provider. From database the data will be loaded when the app is offline.</w:t>
+      </w:r>
+      <w:r>
+        <w:rPr>
+          <w:color w:val="000000" w:themeColor="text1"/>
+        </w:rPr>
+        <w:t>Loader will be used for loading the data from web togheter with AsyncTask.</w:t>
+      </w:r>
     </w:p>
     <w:p>
       <w:pPr>
@@ -1275,7 +1280,27 @@
         <w:rPr>
           <w:color w:val="000000" w:themeColor="text1"/>
         </w:rPr>
-        <w:t>For example, how does the user return to a Now Playing screen in a media player if they hit the back button?</w:t>
+        <w:t>When we have problem with network we will display the toast message „No internet available” and if data are in database we load from there.</w:t>
+      </w:r>
+    </w:p>
+    <w:p>
+      <w:pPr>
+        <w:pStyle w:val="normal0"/>
+        <w:rPr>
+          <w:color w:val="000000" w:themeColor="text1"/>
+        </w:rPr>
+      </w:pPr>
+      <w:r>
+        <w:rPr>
+          <w:color w:val="000000" w:themeColor="text1"/>
+        </w:rPr>
+        <w:t>In case of offline if were no data in database we display the message „database is empty”</w:t>
+      </w:r>
+      <w:r>
+        <w:rPr>
+          <w:color w:val="000000" w:themeColor="text1"/>
+        </w:rPr>
+        <w:t xml:space="preserve"> else the message will be „data loaded from database”</w:t>
       </w:r>
     </w:p>
     <w:p>
@@ -1299,6 +1324,7 @@
         <w:rPr>
           <w:color w:val="000000" w:themeColor="text1"/>
         </w:rPr>
+        <w:lastRenderedPageBreak/>
         <w:t>Describe any libraries you’ll be using and share your reasoning for including them.</w:t>
       </w:r>
     </w:p>
@@ -1321,7 +1347,35 @@
         <w:rPr>
           <w:color w:val="000000" w:themeColor="text1"/>
         </w:rPr>
-        <w:t>I use Piccasso for my images and butterknife for code simplication and Tinker for console log.</w:t>
+        <w:t>Piccasso are used for simplifying loading images from internet</w:t>
+      </w:r>
+    </w:p>
+    <w:p>
+      <w:pPr>
+        <w:pStyle w:val="normal0"/>
+        <w:rPr>
+          <w:color w:val="000000" w:themeColor="text1"/>
+        </w:rPr>
+      </w:pPr>
+      <w:r>
+        <w:rPr>
+          <w:color w:val="000000" w:themeColor="text1"/>
+        </w:rPr>
+        <w:t>Butterkniff is used for avoid using findViewById method and write more  closer the binding to natural language</w:t>
+      </w:r>
+    </w:p>
+    <w:p>
+      <w:pPr>
+        <w:pStyle w:val="normal0"/>
+        <w:rPr>
+          <w:color w:val="000000" w:themeColor="text1"/>
+        </w:rPr>
+      </w:pPr>
+      <w:r>
+        <w:rPr>
+          <w:color w:val="000000" w:themeColor="text1"/>
+        </w:rPr>
+        <w:t>Tinker is used for logging without using a static variable</w:t>
       </w:r>
     </w:p>
     <w:p>
@@ -1543,14 +1597,6 @@
     </w:p>
     <w:p>
       <w:pPr>
-        <w:pStyle w:val="normal0"/>
-        <w:rPr>
-          <w:color w:val="000000" w:themeColor="text1"/>
-        </w:rPr>
-      </w:pPr>
-    </w:p>
-    <w:p>
-      <w:pPr>
         <w:pStyle w:val="Heading2"/>
         <w:rPr>
           <w:color w:val="000000" w:themeColor="text1"/>
@@ -1562,17 +1608,8 @@
         <w:rPr>
           <w:color w:val="000000" w:themeColor="text1"/>
         </w:rPr>
-        <w:lastRenderedPageBreak/>
         <w:t>Task 2: Implement UI for Each Activity and Fragment</w:t>
       </w:r>
-    </w:p>
-    <w:p>
-      <w:pPr>
-        <w:pStyle w:val="normal0"/>
-        <w:rPr>
-          <w:color w:val="000000" w:themeColor="text1"/>
-        </w:rPr>
-      </w:pPr>
     </w:p>
     <w:p>
       <w:pPr>
@@ -1694,24 +1731,44 @@
     </w:p>
     <w:p>
       <w:pPr>
-        <w:pStyle w:val="normal0"/>
-        <w:rPr>
-          <w:color w:val="000000" w:themeColor="text1"/>
-        </w:rPr>
-      </w:pPr>
-    </w:p>
-    <w:p>
-      <w:pPr>
-        <w:pStyle w:val="normal0"/>
-        <w:rPr>
-          <w:color w:val="000000" w:themeColor="text1"/>
-        </w:rPr>
-      </w:pPr>
-      <w:r>
-        <w:rPr>
-          <w:color w:val="000000" w:themeColor="text1"/>
-        </w:rPr>
-        <w:t>Describe the next task. List the subtasks. For example:</w:t>
+        <w:pStyle w:val="Heading2"/>
+        <w:rPr>
+          <w:color w:val="000000" w:themeColor="text1"/>
+        </w:rPr>
+      </w:pPr>
+      <w:bookmarkStart w:id="22" w:name="_Task_4:_Make"/>
+      <w:bookmarkEnd w:id="22"/>
+      <w:r>
+        <w:rPr>
+          <w:color w:val="000000" w:themeColor="text1"/>
+        </w:rPr>
+        <w:t>Task 4</w:t>
+      </w:r>
+      <w:r>
+        <w:rPr>
+          <w:color w:val="000000" w:themeColor="text1"/>
+        </w:rPr>
+        <w:t xml:space="preserve">: </w:t>
+      </w:r>
+      <w:r>
+        <w:rPr>
+          <w:color w:val="000000" w:themeColor="text1"/>
+        </w:rPr>
+        <w:t>Make widgets</w:t>
+      </w:r>
+    </w:p>
+    <w:p>
+      <w:pPr>
+        <w:pStyle w:val="normal0"/>
+        <w:rPr>
+          <w:color w:val="000000" w:themeColor="text1"/>
+        </w:rPr>
+      </w:pPr>
+      <w:r>
+        <w:rPr>
+          <w:color w:val="000000" w:themeColor="text1"/>
+        </w:rPr>
+        <w:t>In this app there are 2 widget one for the main activity and another for detail activity</w:t>
       </w:r>
     </w:p>
     <w:p>
@@ -1719,18 +1776,17 @@
         <w:pStyle w:val="normal0"/>
         <w:numPr>
           <w:ilvl w:val="0"/>
-          <w:numId w:val="3"/>
+          <w:numId w:val="6"/>
         </w:numPr>
-        <w:contextualSpacing/>
-        <w:rPr>
-          <w:color w:val="000000" w:themeColor="text1"/>
-        </w:rPr>
-      </w:pPr>
-      <w:r>
-        <w:rPr>
-          <w:color w:val="000000" w:themeColor="text1"/>
-        </w:rPr>
-        <w:t>Save in db</w:t>
+        <w:rPr>
+          <w:color w:val="000000" w:themeColor="text1"/>
+        </w:rPr>
+      </w:pPr>
+      <w:r>
+        <w:rPr>
+          <w:color w:val="000000" w:themeColor="text1"/>
+        </w:rPr>
+        <w:t>Make widget for main activity</w:t>
       </w:r>
     </w:p>
     <w:p>
@@ -1738,42 +1794,25 @@
         <w:pStyle w:val="normal0"/>
         <w:numPr>
           <w:ilvl w:val="0"/>
-          <w:numId w:val="3"/>
+          <w:numId w:val="6"/>
         </w:numPr>
-        <w:contextualSpacing/>
-        <w:rPr>
-          <w:color w:val="000000" w:themeColor="text1"/>
-        </w:rPr>
-      </w:pPr>
-      <w:r>
-        <w:rPr>
-          <w:color w:val="000000" w:themeColor="text1"/>
-        </w:rPr>
-        <w:t>Share detail from a selected item</w:t>
-      </w:r>
-    </w:p>
-    <w:p>
-      <w:pPr>
-        <w:pStyle w:val="normal0"/>
-        <w:rPr>
-          <w:color w:val="1155CC"/>
-        </w:rPr>
-      </w:pPr>
-    </w:p>
-    <w:p>
-      <w:pPr>
-        <w:pStyle w:val="normal0"/>
-        <w:rPr>
-          <w:color w:val="1155CC"/>
-        </w:rPr>
-      </w:pPr>
-    </w:p>
-    <w:p>
-      <w:pPr>
-        <w:pStyle w:val="normal0"/>
-      </w:pPr>
-      <w:bookmarkStart w:id="22" w:name="_umfwsvmx7tpn" w:colFirst="0" w:colLast="0"/>
-      <w:bookmarkEnd w:id="22"/>
+        <w:rPr>
+          <w:color w:val="000000" w:themeColor="text1"/>
+        </w:rPr>
+      </w:pPr>
+      <w:r>
+        <w:rPr>
+          <w:color w:val="000000" w:themeColor="text1"/>
+        </w:rPr>
+        <w:t>Make widget for detail activity</w:t>
+      </w:r>
+    </w:p>
+    <w:p>
+      <w:pPr>
+        <w:pStyle w:val="normal0"/>
+      </w:pPr>
+      <w:bookmarkStart w:id="23" w:name="_umfwsvmx7tpn" w:colFirst="0" w:colLast="0"/>
+      <w:bookmarkEnd w:id="23"/>
     </w:p>
     <w:p>
       <w:pPr>
@@ -1994,7 +2033,7 @@
       <w:rPr>
         <w:noProof/>
       </w:rPr>
-      <w:t>1</w:t>
+      <w:t>4</w:t>
     </w:r>
     <w:r>
       <w:fldChar w:fldCharType="end"/>
@@ -2276,6 +2315,119 @@
     </w:lvl>
   </w:abstractNum>
   <w:abstractNum w:abstractNumId="2">
+    <w:nsid w:val="28DB0393"/>
+    <w:multiLevelType w:val="hybridMultilevel"/>
+    <w:tmpl w:val="9DC8AD24"/>
+    <w:lvl w:ilvl="0" w:tplc="04180001">
+      <w:start w:val="1"/>
+      <w:numFmt w:val="bullet"/>
+      <w:lvlText w:val=""/>
+      <w:lvlJc w:val="left"/>
+      <w:pPr>
+        <w:ind w:left="720" w:hanging="360"/>
+      </w:pPr>
+      <w:rPr>
+        <w:rFonts w:ascii="Symbol" w:hAnsi="Symbol" w:hint="default"/>
+      </w:rPr>
+    </w:lvl>
+    <w:lvl w:ilvl="1" w:tplc="04180003" w:tentative="1">
+      <w:start w:val="1"/>
+      <w:numFmt w:val="bullet"/>
+      <w:lvlText w:val="o"/>
+      <w:lvlJc w:val="left"/>
+      <w:pPr>
+        <w:ind w:left="1440" w:hanging="360"/>
+      </w:pPr>
+      <w:rPr>
+        <w:rFonts w:ascii="Courier New" w:hAnsi="Courier New" w:cs="Courier New" w:hint="default"/>
+      </w:rPr>
+    </w:lvl>
+    <w:lvl w:ilvl="2" w:tplc="04180005" w:tentative="1">
+      <w:start w:val="1"/>
+      <w:numFmt w:val="bullet"/>
+      <w:lvlText w:val=""/>
+      <w:lvlJc w:val="left"/>
+      <w:pPr>
+        <w:ind w:left="2160" w:hanging="360"/>
+      </w:pPr>
+      <w:rPr>
+        <w:rFonts w:ascii="Wingdings" w:hAnsi="Wingdings" w:hint="default"/>
+      </w:rPr>
+    </w:lvl>
+    <w:lvl w:ilvl="3" w:tplc="04180001" w:tentative="1">
+      <w:start w:val="1"/>
+      <w:numFmt w:val="bullet"/>
+      <w:lvlText w:val=""/>
+      <w:lvlJc w:val="left"/>
+      <w:pPr>
+        <w:ind w:left="2880" w:hanging="360"/>
+      </w:pPr>
+      <w:rPr>
+        <w:rFonts w:ascii="Symbol" w:hAnsi="Symbol" w:hint="default"/>
+      </w:rPr>
+    </w:lvl>
+    <w:lvl w:ilvl="4" w:tplc="04180003" w:tentative="1">
+      <w:start w:val="1"/>
+      <w:numFmt w:val="bullet"/>
+      <w:lvlText w:val="o"/>
+      <w:lvlJc w:val="left"/>
+      <w:pPr>
+        <w:ind w:left="3600" w:hanging="360"/>
+      </w:pPr>
+      <w:rPr>
+        <w:rFonts w:ascii="Courier New" w:hAnsi="Courier New" w:cs="Courier New" w:hint="default"/>
+      </w:rPr>
+    </w:lvl>
+    <w:lvl w:ilvl="5" w:tplc="04180005" w:tentative="1">
+      <w:start w:val="1"/>
+      <w:numFmt w:val="bullet"/>
+      <w:lvlText w:val=""/>
+      <w:lvlJc w:val="left"/>
+      <w:pPr>
+        <w:ind w:left="4320" w:hanging="360"/>
+      </w:pPr>
+      <w:rPr>
+        <w:rFonts w:ascii="Wingdings" w:hAnsi="Wingdings" w:hint="default"/>
+      </w:rPr>
+    </w:lvl>
+    <w:lvl w:ilvl="6" w:tplc="04180001" w:tentative="1">
+      <w:start w:val="1"/>
+      <w:numFmt w:val="bullet"/>
+      <w:lvlText w:val=""/>
+      <w:lvlJc w:val="left"/>
+      <w:pPr>
+        <w:ind w:left="5040" w:hanging="360"/>
+      </w:pPr>
+      <w:rPr>
+        <w:rFonts w:ascii="Symbol" w:hAnsi="Symbol" w:hint="default"/>
+      </w:rPr>
+    </w:lvl>
+    <w:lvl w:ilvl="7" w:tplc="04180003" w:tentative="1">
+      <w:start w:val="1"/>
+      <w:numFmt w:val="bullet"/>
+      <w:lvlText w:val="o"/>
+      <w:lvlJc w:val="left"/>
+      <w:pPr>
+        <w:ind w:left="5760" w:hanging="360"/>
+      </w:pPr>
+      <w:rPr>
+        <w:rFonts w:ascii="Courier New" w:hAnsi="Courier New" w:cs="Courier New" w:hint="default"/>
+      </w:rPr>
+    </w:lvl>
+    <w:lvl w:ilvl="8" w:tplc="04180005" w:tentative="1">
+      <w:start w:val="1"/>
+      <w:numFmt w:val="bullet"/>
+      <w:lvlText w:val=""/>
+      <w:lvlJc w:val="left"/>
+      <w:pPr>
+        <w:ind w:left="6480" w:hanging="360"/>
+      </w:pPr>
+      <w:rPr>
+        <w:rFonts w:ascii="Wingdings" w:hAnsi="Wingdings" w:hint="default"/>
+      </w:rPr>
+    </w:lvl>
+  </w:abstractNum>
+  <w:abstractNum w:abstractNumId="3">
     <w:nsid w:val="374A4350"/>
     <w:multiLevelType w:val="multilevel"/>
     <w:tmpl w:val="128844B8"/>
@@ -2388,7 +2540,7 @@
       </w:pPr>
     </w:lvl>
   </w:abstractNum>
-  <w:abstractNum w:abstractNumId="3">
+  <w:abstractNum w:abstractNumId="4">
     <w:nsid w:val="72627CD9"/>
     <w:multiLevelType w:val="multilevel"/>
     <w:tmpl w:val="AB463D18"/>
@@ -2501,7 +2653,7 @@
       </w:rPr>
     </w:lvl>
   </w:abstractNum>
-  <w:abstractNum w:abstractNumId="4">
+  <w:abstractNum w:abstractNumId="5">
     <w:nsid w:val="7F412AD4"/>
     <w:multiLevelType w:val="multilevel"/>
     <w:tmpl w:val="42A8990C"/>
@@ -2615,18 +2767,21 @@
     </w:lvl>
   </w:abstractNum>
   <w:num w:numId="1">
-    <w:abstractNumId w:val="4"/>
+    <w:abstractNumId w:val="5"/>
   </w:num>
   <w:num w:numId="2">
     <w:abstractNumId w:val="0"/>
   </w:num>
   <w:num w:numId="3">
-    <w:abstractNumId w:val="3"/>
+    <w:abstractNumId w:val="4"/>
   </w:num>
   <w:num w:numId="4">
     <w:abstractNumId w:val="1"/>
   </w:num>
   <w:num w:numId="5">
+    <w:abstractNumId w:val="3"/>
+  </w:num>
+  <w:num w:numId="6">
     <w:abstractNumId w:val="2"/>
   </w:num>
 </w:numbering>
@@ -3484,7 +3639,7 @@
 </file>
 
 <file path=customXml/itemProps1.xml><?xml version="1.0" encoding="utf-8"?>
-<ds:datastoreItem xmlns:ds="http://schemas.openxmlformats.org/officeDocument/2006/customXml" ds:itemID="{B57575EF-7DB4-4FF2-8AE5-A9B4A183836F}">
+<ds:datastoreItem xmlns:ds="http://schemas.openxmlformats.org/officeDocument/2006/customXml" ds:itemID="{00520B94-6C99-49A9-8BE7-4C13F79C47DB}">
   <ds:schemaRefs>
     <ds:schemaRef ds:uri="http://schemas.openxmlformats.org/officeDocument/2006/bibliography"/>
   </ds:schemaRefs>

</xml_diff>

<commit_message>
Explain google play services implementation.
</commit_message>
<xml_diff>
--- a/Capstone_Stage1.docx
+++ b/Capstone_Stage1.docx
@@ -1421,7 +1421,13 @@
         <w:rPr>
           <w:color w:val="000000" w:themeColor="text1"/>
         </w:rPr>
-        <w:t xml:space="preserve">The external service is on link </w:t>
+        <w:t>The xml feed</w:t>
+      </w:r>
+      <w:r>
+        <w:rPr>
+          <w:color w:val="000000" w:themeColor="text1"/>
+        </w:rPr>
+        <w:t xml:space="preserve"> is on link </w:t>
       </w:r>
       <w:hyperlink r:id="rId13" w:history="1">
         <w:r>
@@ -1446,6 +1452,549 @@
         </w:rPr>
         <w:t>Using a XML parser</w:t>
       </w:r>
+    </w:p>
+    <w:p>
+      <w:pPr>
+        <w:pStyle w:val="normal0"/>
+        <w:rPr>
+          <w:color w:val="000000" w:themeColor="text1"/>
+        </w:rPr>
+      </w:pPr>
+      <w:r>
+        <w:rPr>
+          <w:color w:val="000000" w:themeColor="text1"/>
+        </w:rPr>
+        <w:t>From google play services I used ads services to add ad in main activity.</w:t>
+      </w:r>
+    </w:p>
+    <w:p>
+      <w:pPr>
+        <w:pStyle w:val="normal0"/>
+        <w:rPr>
+          <w:color w:val="000000" w:themeColor="text1"/>
+        </w:rPr>
+      </w:pPr>
+      <w:r>
+        <w:rPr>
+          <w:color w:val="000000" w:themeColor="text1"/>
+        </w:rPr>
+        <w:t xml:space="preserve">The dependency that I </w:t>
+      </w:r>
+      <w:r>
+        <w:rPr>
+          <w:color w:val="000000" w:themeColor="text1"/>
+        </w:rPr>
+        <w:t xml:space="preserve">will </w:t>
+      </w:r>
+      <w:r>
+        <w:rPr>
+          <w:color w:val="000000" w:themeColor="text1"/>
+        </w:rPr>
+        <w:t xml:space="preserve">use for this is </w:t>
+      </w:r>
+    </w:p>
+    <w:p>
+      <w:pPr>
+        <w:pBdr>
+          <w:top w:val="none" w:sz="0" w:space="0" w:color="auto"/>
+          <w:left w:val="none" w:sz="0" w:space="0" w:color="auto"/>
+          <w:bottom w:val="none" w:sz="0" w:space="0" w:color="auto"/>
+          <w:right w:val="none" w:sz="0" w:space="0" w:color="auto"/>
+          <w:between w:val="none" w:sz="0" w:space="0" w:color="auto"/>
+        </w:pBdr>
+        <w:shd w:val="clear" w:color="auto" w:fill="FFFFFF"/>
+        <w:tabs>
+          <w:tab w:val="left" w:pos="916"/>
+          <w:tab w:val="left" w:pos="1832"/>
+          <w:tab w:val="left" w:pos="2748"/>
+          <w:tab w:val="left" w:pos="3664"/>
+          <w:tab w:val="left" w:pos="4580"/>
+          <w:tab w:val="left" w:pos="5496"/>
+          <w:tab w:val="left" w:pos="6412"/>
+          <w:tab w:val="left" w:pos="7328"/>
+          <w:tab w:val="left" w:pos="8244"/>
+          <w:tab w:val="left" w:pos="9160"/>
+          <w:tab w:val="left" w:pos="10076"/>
+          <w:tab w:val="left" w:pos="10992"/>
+          <w:tab w:val="left" w:pos="11908"/>
+          <w:tab w:val="left" w:pos="12824"/>
+          <w:tab w:val="left" w:pos="13740"/>
+          <w:tab w:val="left" w:pos="14656"/>
+        </w:tabs>
+        <w:spacing w:line="240" w:lineRule="auto"/>
+        <w:rPr>
+          <w:rFonts w:ascii="Courier New" w:eastAsia="Times New Roman" w:hAnsi="Courier New" w:cs="Courier New"/>
+          <w:b/>
+          <w:bCs/>
+          <w:color w:val="008000"/>
+          <w:sz w:val="20"/>
+          <w:szCs w:val="20"/>
+        </w:rPr>
+      </w:pPr>
+      <w:r>
+        <w:rPr>
+          <w:rFonts w:ascii="Courier New" w:eastAsia="Times New Roman" w:hAnsi="Courier New" w:cs="Courier New"/>
+          <w:b/>
+          <w:bCs/>
+          <w:color w:val="008000"/>
+          <w:sz w:val="20"/>
+          <w:szCs w:val="20"/>
+        </w:rPr>
+        <w:t>'com.google.android.gms:play-services-ads:12.0.1'</w:t>
+      </w:r>
+    </w:p>
+    <w:p>
+      <w:pPr>
+        <w:pBdr>
+          <w:top w:val="none" w:sz="0" w:space="0" w:color="auto"/>
+          <w:left w:val="none" w:sz="0" w:space="0" w:color="auto"/>
+          <w:bottom w:val="none" w:sz="0" w:space="0" w:color="auto"/>
+          <w:right w:val="none" w:sz="0" w:space="0" w:color="auto"/>
+          <w:between w:val="none" w:sz="0" w:space="0" w:color="auto"/>
+        </w:pBdr>
+        <w:shd w:val="clear" w:color="auto" w:fill="FFFFFF"/>
+        <w:tabs>
+          <w:tab w:val="left" w:pos="916"/>
+          <w:tab w:val="left" w:pos="1832"/>
+          <w:tab w:val="left" w:pos="2748"/>
+          <w:tab w:val="left" w:pos="3664"/>
+          <w:tab w:val="left" w:pos="4580"/>
+          <w:tab w:val="left" w:pos="5496"/>
+          <w:tab w:val="left" w:pos="6412"/>
+          <w:tab w:val="left" w:pos="7328"/>
+          <w:tab w:val="left" w:pos="8244"/>
+          <w:tab w:val="left" w:pos="9160"/>
+          <w:tab w:val="left" w:pos="10076"/>
+          <w:tab w:val="left" w:pos="10992"/>
+          <w:tab w:val="left" w:pos="11908"/>
+          <w:tab w:val="left" w:pos="12824"/>
+          <w:tab w:val="left" w:pos="13740"/>
+          <w:tab w:val="left" w:pos="14656"/>
+        </w:tabs>
+        <w:spacing w:line="240" w:lineRule="auto"/>
+        <w:rPr>
+          <w:rFonts w:ascii="Courier New" w:eastAsia="Times New Roman" w:hAnsi="Courier New" w:cs="Courier New"/>
+          <w:b/>
+          <w:bCs/>
+          <w:color w:val="008000"/>
+          <w:sz w:val="20"/>
+          <w:szCs w:val="20"/>
+        </w:rPr>
+      </w:pPr>
+    </w:p>
+    <w:p>
+      <w:pPr>
+        <w:pStyle w:val="normal0"/>
+        <w:rPr>
+          <w:color w:val="000000" w:themeColor="text1"/>
+        </w:rPr>
+      </w:pPr>
+      <w:r>
+        <w:rPr>
+          <w:color w:val="000000" w:themeColor="text1"/>
+        </w:rPr>
+        <w:t>Code for initializing ad is</w:t>
+      </w:r>
+    </w:p>
+    <w:p>
+      <w:pPr>
+        <w:pBdr>
+          <w:top w:val="none" w:sz="0" w:space="0" w:color="auto"/>
+          <w:left w:val="none" w:sz="0" w:space="0" w:color="auto"/>
+          <w:bottom w:val="none" w:sz="0" w:space="0" w:color="auto"/>
+          <w:right w:val="none" w:sz="0" w:space="0" w:color="auto"/>
+          <w:between w:val="none" w:sz="0" w:space="0" w:color="auto"/>
+        </w:pBdr>
+        <w:shd w:val="clear" w:color="auto" w:fill="FFFFFF"/>
+        <w:tabs>
+          <w:tab w:val="left" w:pos="916"/>
+          <w:tab w:val="left" w:pos="1832"/>
+          <w:tab w:val="left" w:pos="2748"/>
+          <w:tab w:val="left" w:pos="3664"/>
+          <w:tab w:val="left" w:pos="4580"/>
+          <w:tab w:val="left" w:pos="5496"/>
+          <w:tab w:val="left" w:pos="6412"/>
+          <w:tab w:val="left" w:pos="7328"/>
+          <w:tab w:val="left" w:pos="8244"/>
+          <w:tab w:val="left" w:pos="9160"/>
+          <w:tab w:val="left" w:pos="10076"/>
+          <w:tab w:val="left" w:pos="10992"/>
+          <w:tab w:val="left" w:pos="11908"/>
+          <w:tab w:val="left" w:pos="12824"/>
+          <w:tab w:val="left" w:pos="13740"/>
+          <w:tab w:val="left" w:pos="14656"/>
+        </w:tabs>
+        <w:spacing w:line="240" w:lineRule="auto"/>
+        <w:rPr>
+          <w:rFonts w:ascii="Courier New" w:eastAsia="Times New Roman" w:hAnsi="Courier New" w:cs="Courier New"/>
+          <w:b/>
+          <w:bCs/>
+          <w:color w:val="008000"/>
+          <w:sz w:val="20"/>
+          <w:szCs w:val="20"/>
+        </w:rPr>
+      </w:pPr>
+    </w:p>
+    <w:p>
+      <w:pPr>
+        <w:pStyle w:val="HTMLPreformatted"/>
+        <w:shd w:val="clear" w:color="auto" w:fill="FFFFFF"/>
+        <w:rPr>
+          <w:color w:val="000000"/>
+        </w:rPr>
+      </w:pPr>
+      <w:r>
+        <w:rPr>
+          <w:color w:val="000000"/>
+        </w:rPr>
+        <w:t>MobileAds.</w:t>
+      </w:r>
+      <w:r>
+        <w:rPr>
+          <w:i/>
+          <w:iCs/>
+          <w:color w:val="000000"/>
+        </w:rPr>
+        <w:t>initialize</w:t>
+      </w:r>
+      <w:r>
+        <w:rPr>
+          <w:color w:val="000000"/>
+        </w:rPr>
+        <w:t>(</w:t>
+      </w:r>
+      <w:r>
+        <w:rPr>
+          <w:b/>
+          <w:bCs/>
+          <w:color w:val="000080"/>
+        </w:rPr>
+        <w:t>this</w:t>
+      </w:r>
+      <w:r>
+        <w:rPr>
+          <w:color w:val="000000"/>
+        </w:rPr>
+        <w:t xml:space="preserve">,    </w:t>
+      </w:r>
+      <w:r>
+        <w:rPr>
+          <w:b/>
+          <w:bCs/>
+          <w:color w:val="008000"/>
+        </w:rPr>
+        <w:t>"ca-app-pub-3940256099942544~3347511713"</w:t>
+      </w:r>
+      <w:r>
+        <w:rPr>
+          <w:color w:val="000000"/>
+        </w:rPr>
+        <w:t>);</w:t>
+      </w:r>
+      <w:r>
+        <w:rPr>
+          <w:color w:val="000000"/>
+        </w:rPr>
+        <w:br/>
+      </w:r>
+      <w:r>
+        <w:rPr>
+          <w:b/>
+          <w:bCs/>
+          <w:color w:val="660E7A"/>
+        </w:rPr>
+        <w:t xml:space="preserve">mAdView </w:t>
+      </w:r>
+      <w:r>
+        <w:rPr>
+          <w:color w:val="000000"/>
+        </w:rPr>
+        <w:t>= findViewById(R.id.</w:t>
+      </w:r>
+      <w:r>
+        <w:rPr>
+          <w:b/>
+          <w:bCs/>
+          <w:i/>
+          <w:iCs/>
+          <w:color w:val="660E7A"/>
+        </w:rPr>
+        <w:t>adView</w:t>
+      </w:r>
+      <w:r>
+        <w:rPr>
+          <w:color w:val="000000"/>
+        </w:rPr>
+        <w:t>);</w:t>
+      </w:r>
+      <w:r>
+        <w:rPr>
+          <w:color w:val="000000"/>
+        </w:rPr>
+        <w:br/>
+        <w:t xml:space="preserve">AdRequest adRequest = </w:t>
+      </w:r>
+      <w:r>
+        <w:rPr>
+          <w:b/>
+          <w:bCs/>
+          <w:color w:val="000080"/>
+        </w:rPr>
+        <w:t xml:space="preserve">new </w:t>
+      </w:r>
+      <w:r>
+        <w:rPr>
+          <w:color w:val="000000"/>
+        </w:rPr>
+        <w:t>AdRequest.Builder().build();</w:t>
+      </w:r>
+      <w:r>
+        <w:rPr>
+          <w:color w:val="000000"/>
+        </w:rPr>
+        <w:br/>
+      </w:r>
+      <w:r>
+        <w:rPr>
+          <w:b/>
+          <w:bCs/>
+          <w:color w:val="660E7A"/>
+        </w:rPr>
+        <w:t>mAdView</w:t>
+      </w:r>
+      <w:r>
+        <w:rPr>
+          <w:color w:val="000000"/>
+        </w:rPr>
+        <w:t>.loadAd(adRequest);</w:t>
+      </w:r>
+    </w:p>
+    <w:p>
+      <w:pPr>
+        <w:pStyle w:val="HTMLPreformatted"/>
+        <w:shd w:val="clear" w:color="auto" w:fill="FFFFFF"/>
+        <w:rPr>
+          <w:color w:val="000000"/>
+        </w:rPr>
+      </w:pPr>
+    </w:p>
+    <w:p>
+      <w:pPr>
+        <w:pStyle w:val="normal0"/>
+        <w:rPr>
+          <w:color w:val="000000" w:themeColor="text1"/>
+        </w:rPr>
+      </w:pPr>
+      <w:r>
+        <w:rPr>
+          <w:color w:val="000000" w:themeColor="text1"/>
+        </w:rPr>
+        <w:t xml:space="preserve">On layout will be a element called </w:t>
+      </w:r>
+    </w:p>
+    <w:p>
+      <w:pPr>
+        <w:pStyle w:val="HTMLPreformatted"/>
+        <w:shd w:val="clear" w:color="auto" w:fill="FFFFFF"/>
+        <w:rPr>
+          <w:color w:val="000000"/>
+        </w:rPr>
+      </w:pPr>
+      <w:r>
+        <w:rPr>
+          <w:b/>
+          <w:bCs/>
+          <w:color w:val="000080"/>
+        </w:rPr>
+        <w:t>com.google.android.gms.ads.AdView</w:t>
+      </w:r>
+    </w:p>
+    <w:p>
+      <w:pPr>
+        <w:pStyle w:val="normal0"/>
+        <w:rPr>
+          <w:color w:val="000000" w:themeColor="text1"/>
+        </w:rPr>
+      </w:pPr>
+      <w:r>
+        <w:rPr>
+          <w:color w:val="000000" w:themeColor="text1"/>
+        </w:rPr>
+        <w:t>that have the id=”adView” for accessing it</w:t>
+      </w:r>
+    </w:p>
+    <w:p>
+      <w:pPr>
+        <w:pStyle w:val="HTMLPreformatted"/>
+        <w:shd w:val="clear" w:color="auto" w:fill="FFFFFF"/>
+        <w:rPr>
+          <w:color w:val="000000"/>
+        </w:rPr>
+      </w:pPr>
+    </w:p>
+    <w:p>
+      <w:pPr>
+        <w:pBdr>
+          <w:top w:val="none" w:sz="0" w:space="0" w:color="auto"/>
+          <w:left w:val="none" w:sz="0" w:space="0" w:color="auto"/>
+          <w:bottom w:val="none" w:sz="0" w:space="0" w:color="auto"/>
+          <w:right w:val="none" w:sz="0" w:space="0" w:color="auto"/>
+          <w:between w:val="none" w:sz="0" w:space="0" w:color="auto"/>
+        </w:pBdr>
+        <w:shd w:val="clear" w:color="auto" w:fill="FFFFFF"/>
+        <w:tabs>
+          <w:tab w:val="left" w:pos="916"/>
+          <w:tab w:val="left" w:pos="1832"/>
+          <w:tab w:val="left" w:pos="2748"/>
+          <w:tab w:val="left" w:pos="3664"/>
+          <w:tab w:val="left" w:pos="4580"/>
+          <w:tab w:val="left" w:pos="5496"/>
+          <w:tab w:val="left" w:pos="6412"/>
+          <w:tab w:val="left" w:pos="7328"/>
+          <w:tab w:val="left" w:pos="8244"/>
+          <w:tab w:val="left" w:pos="9160"/>
+          <w:tab w:val="left" w:pos="10076"/>
+          <w:tab w:val="left" w:pos="10992"/>
+          <w:tab w:val="left" w:pos="11908"/>
+          <w:tab w:val="left" w:pos="12824"/>
+          <w:tab w:val="left" w:pos="13740"/>
+          <w:tab w:val="left" w:pos="14656"/>
+        </w:tabs>
+        <w:spacing w:line="240" w:lineRule="auto"/>
+        <w:rPr>
+          <w:rFonts w:ascii="Courier New" w:eastAsia="Times New Roman" w:hAnsi="Courier New" w:cs="Courier New"/>
+          <w:sz w:val="20"/>
+          <w:szCs w:val="20"/>
+        </w:rPr>
+      </w:pPr>
+    </w:p>
+    <w:p>
+      <w:pPr>
+        <w:pStyle w:val="normal0"/>
+        <w:rPr>
+          <w:color w:val="000000" w:themeColor="text1"/>
+        </w:rPr>
+      </w:pPr>
+      <w:r>
+        <w:rPr>
+          <w:color w:val="000000" w:themeColor="text1"/>
+        </w:rPr>
+        <w:t>Firebase are used for analitycs and send possible notification to users.</w:t>
+      </w:r>
+    </w:p>
+    <w:p>
+      <w:pPr>
+        <w:pStyle w:val="normal0"/>
+        <w:rPr>
+          <w:color w:val="000000" w:themeColor="text1"/>
+        </w:rPr>
+      </w:pPr>
+      <w:r>
+        <w:rPr>
+          <w:color w:val="000000" w:themeColor="text1"/>
+        </w:rPr>
+        <w:t xml:space="preserve">The dependency that I </w:t>
+      </w:r>
+      <w:r>
+        <w:rPr>
+          <w:color w:val="000000" w:themeColor="text1"/>
+        </w:rPr>
+        <w:t xml:space="preserve">will </w:t>
+      </w:r>
+      <w:r>
+        <w:rPr>
+          <w:color w:val="000000" w:themeColor="text1"/>
+        </w:rPr>
+        <w:t xml:space="preserve">use for this is </w:t>
+      </w:r>
+    </w:p>
+    <w:p>
+      <w:pPr>
+        <w:pStyle w:val="HTMLPreformatted"/>
+        <w:shd w:val="clear" w:color="auto" w:fill="FFFFFF"/>
+        <w:rPr>
+          <w:color w:val="000000"/>
+        </w:rPr>
+      </w:pPr>
+      <w:r>
+        <w:rPr>
+          <w:b/>
+          <w:bCs/>
+          <w:color w:val="008000"/>
+        </w:rPr>
+        <w:t>'com.google.firebase:firebase-core:12.0.0'</w:t>
+      </w:r>
+    </w:p>
+    <w:p>
+      <w:pPr>
+        <w:pStyle w:val="normal0"/>
+        <w:rPr>
+          <w:color w:val="000000" w:themeColor="text1"/>
+        </w:rPr>
+      </w:pPr>
+      <w:r>
+        <w:rPr>
+          <w:color w:val="000000" w:themeColor="text1"/>
+        </w:rPr>
+        <w:t xml:space="preserve">Together with file google-services.json and at the and of app gradle file I </w:t>
+      </w:r>
+      <w:r>
+        <w:rPr>
+          <w:color w:val="000000" w:themeColor="text1"/>
+        </w:rPr>
+        <w:t xml:space="preserve">will </w:t>
+      </w:r>
+      <w:r>
+        <w:rPr>
+          <w:color w:val="000000" w:themeColor="text1"/>
+        </w:rPr>
+        <w:t xml:space="preserve">put </w:t>
+      </w:r>
+    </w:p>
+    <w:p>
+      <w:pPr>
+        <w:pStyle w:val="HTMLPreformatted"/>
+        <w:shd w:val="clear" w:color="auto" w:fill="FFFFFF"/>
+        <w:rPr>
+          <w:color w:val="000000"/>
+        </w:rPr>
+      </w:pPr>
+      <w:r>
+        <w:rPr>
+          <w:color w:val="000000"/>
+        </w:rPr>
+        <w:t xml:space="preserve">apply </w:t>
+      </w:r>
+      <w:r>
+        <w:rPr>
+          <w:b/>
+          <w:bCs/>
+          <w:color w:val="008000"/>
+        </w:rPr>
+        <w:t>plugin</w:t>
+      </w:r>
+      <w:r>
+        <w:rPr>
+          <w:color w:val="000000"/>
+        </w:rPr>
+        <w:t xml:space="preserve">: </w:t>
+      </w:r>
+      <w:r>
+        <w:rPr>
+          <w:b/>
+          <w:bCs/>
+          <w:color w:val="008000"/>
+        </w:rPr>
+        <w:t>'com.google.gms.google-services'</w:t>
+      </w:r>
+    </w:p>
+    <w:p>
+      <w:pPr>
+        <w:pStyle w:val="normal0"/>
+        <w:rPr>
+          <w:color w:val="000000" w:themeColor="text1"/>
+        </w:rPr>
+      </w:pPr>
     </w:p>
     <w:p>
       <w:pPr>
@@ -2033,7 +2582,7 @@
       <w:rPr>
         <w:noProof/>
       </w:rPr>
-      <w:t>4</w:t>
+      <w:t>5</w:t>
     </w:r>
     <w:r>
       <w:fldChar w:fldCharType="end"/>
@@ -3311,6 +3860,63 @@
       <w:szCs w:val="24"/>
     </w:rPr>
   </w:style>
+  <w:style w:type="paragraph" w:styleId="HTMLPreformatted">
+    <w:name w:val="HTML Preformatted"/>
+    <w:basedOn w:val="Normal"/>
+    <w:link w:val="HTMLPreformattedChar"/>
+    <w:uiPriority w:val="99"/>
+    <w:semiHidden/>
+    <w:unhideWhenUsed/>
+    <w:rsid w:val="003D2927"/>
+    <w:pPr>
+      <w:pBdr>
+        <w:top w:val="none" w:sz="0" w:space="0" w:color="auto"/>
+        <w:left w:val="none" w:sz="0" w:space="0" w:color="auto"/>
+        <w:bottom w:val="none" w:sz="0" w:space="0" w:color="auto"/>
+        <w:right w:val="none" w:sz="0" w:space="0" w:color="auto"/>
+        <w:between w:val="none" w:sz="0" w:space="0" w:color="auto"/>
+      </w:pBdr>
+      <w:tabs>
+        <w:tab w:val="left" w:pos="916"/>
+        <w:tab w:val="left" w:pos="1832"/>
+        <w:tab w:val="left" w:pos="2748"/>
+        <w:tab w:val="left" w:pos="3664"/>
+        <w:tab w:val="left" w:pos="4580"/>
+        <w:tab w:val="left" w:pos="5496"/>
+        <w:tab w:val="left" w:pos="6412"/>
+        <w:tab w:val="left" w:pos="7328"/>
+        <w:tab w:val="left" w:pos="8244"/>
+        <w:tab w:val="left" w:pos="9160"/>
+        <w:tab w:val="left" w:pos="10076"/>
+        <w:tab w:val="left" w:pos="10992"/>
+        <w:tab w:val="left" w:pos="11908"/>
+        <w:tab w:val="left" w:pos="12824"/>
+        <w:tab w:val="left" w:pos="13740"/>
+        <w:tab w:val="left" w:pos="14656"/>
+      </w:tabs>
+      <w:spacing w:line="240" w:lineRule="auto"/>
+    </w:pPr>
+    <w:rPr>
+      <w:rFonts w:ascii="Courier New" w:eastAsia="Times New Roman" w:hAnsi="Courier New" w:cs="Courier New"/>
+      <w:color w:val="auto"/>
+      <w:sz w:val="20"/>
+      <w:szCs w:val="20"/>
+    </w:rPr>
+  </w:style>
+  <w:style w:type="character" w:customStyle="1" w:styleId="HTMLPreformattedChar">
+    <w:name w:val="HTML Preformatted Char"/>
+    <w:basedOn w:val="DefaultParagraphFont"/>
+    <w:link w:val="HTMLPreformatted"/>
+    <w:uiPriority w:val="99"/>
+    <w:semiHidden/>
+    <w:rsid w:val="003D2927"/>
+    <w:rPr>
+      <w:rFonts w:ascii="Courier New" w:eastAsia="Times New Roman" w:hAnsi="Courier New" w:cs="Courier New"/>
+      <w:color w:val="auto"/>
+      <w:sz w:val="20"/>
+      <w:szCs w:val="20"/>
+    </w:rPr>
+  </w:style>
 </w:styles>
 </file>
 
@@ -3639,7 +4245,7 @@
 </file>
 
 <file path=customXml/itemProps1.xml><?xml version="1.0" encoding="utf-8"?>
-<ds:datastoreItem xmlns:ds="http://schemas.openxmlformats.org/officeDocument/2006/customXml" ds:itemID="{00520B94-6C99-49A9-8BE7-4C13F79C47DB}">
+<ds:datastoreItem xmlns:ds="http://schemas.openxmlformats.org/officeDocument/2006/customXml" ds:itemID="{702925E4-7809-463C-9C8F-C4FD1DD5B410}">
   <ds:schemaRefs>
     <ds:schemaRef ds:uri="http://schemas.openxmlformats.org/officeDocument/2006/bibliography"/>
   </ds:schemaRefs>

</xml_diff>